<commit_message>
Deploying to gh-pages from @ AlberTgarY/AlberTgarY.github.io@9ef8ef31562250fe765e5a4c95c493860ebea4e1 🚀
</commit_message>
<xml_diff>
--- a/assets/pdf/cv_yicheng_zhan.docx
+++ b/assets/pdf/cv_yicheng_zhan.docx
@@ -800,29 +800,16 @@
           <w:szCs w:val="20"/>
         </w:rPr>
       </w:pPr>
-      <w:proofErr w:type="gramStart"/>
-      <w:r>
-        <w:rPr>
-          <w:rFonts w:ascii="Times New Roman" w:hAnsi="Times New Roman" w:cs="Times New Roman" w:hint="eastAsia"/>
-          <w:b/>
-          <w:bCs/>
-          <w:color w:val="000000"/>
-          <w:sz w:val="20"/>
-          <w:szCs w:val="20"/>
-        </w:rPr>
-        <w:t>Thesis Title</w:t>
-      </w:r>
-      <w:proofErr w:type="gramEnd"/>
-      <w:r>
-        <w:rPr>
-          <w:rFonts w:ascii="Times New Roman" w:hAnsi="Times New Roman" w:cs="Times New Roman" w:hint="eastAsia"/>
-          <w:b/>
-          <w:bCs/>
-          <w:color w:val="000000"/>
-          <w:sz w:val="20"/>
-          <w:szCs w:val="20"/>
-        </w:rPr>
-        <w:t xml:space="preserve">: </w:t>
+      <w:r>
+        <w:rPr>
+          <w:rFonts w:ascii="Times New Roman" w:hAnsi="Times New Roman" w:cs="Times New Roman" w:hint="eastAsia"/>
+          <w:b/>
+          <w:bCs/>
+          <w:color w:val="000000"/>
+          <w:sz w:val="20"/>
+          <w:szCs w:val="20"/>
+        </w:rPr>
+        <w:t xml:space="preserve">Thesis Title: </w:t>
       </w:r>
       <w:r>
         <w:rPr>
@@ -1580,27 +1567,7 @@
           <w:sz w:val="20"/>
           <w:szCs w:val="20"/>
         </w:rPr>
-        <w:t xml:space="preserve"> </w:t>
-      </w:r>
-      <w:proofErr w:type="spellStart"/>
-      <w:r>
-        <w:rPr>
-          <w:rFonts w:ascii="Times New Roman" w:hAnsi="Times New Roman" w:cs="Times New Roman" w:hint="eastAsia"/>
-          <w:color w:val="000000"/>
-          <w:sz w:val="20"/>
-          <w:szCs w:val="20"/>
-        </w:rPr>
-        <w:t>Melinos</w:t>
-      </w:r>
-      <w:proofErr w:type="spellEnd"/>
-      <w:r>
-        <w:rPr>
-          <w:rFonts w:ascii="Times New Roman" w:hAnsi="Times New Roman" w:cs="Times New Roman" w:hint="eastAsia"/>
-          <w:color w:val="000000"/>
-          <w:sz w:val="20"/>
-          <w:szCs w:val="20"/>
-        </w:rPr>
-        <w:t xml:space="preserve"> Averkiou</w:t>
+        <w:t xml:space="preserve"> Melinos Averkiou</w:t>
       </w:r>
       <w:r>
         <w:rPr>
@@ -2447,7 +2414,7 @@
           <w:sz w:val="20"/>
           <w:szCs w:val="20"/>
         </w:rPr>
-        <w:t>Mar</w:t>
+        <w:t>Apr</w:t>
       </w:r>
       <w:r>
         <w:rPr>
@@ -3448,7 +3415,6 @@
         </w:rPr>
         <w:t xml:space="preserve">       </w:t>
       </w:r>
-      <w:proofErr w:type="gramStart"/>
       <w:r>
         <w:rPr>
           <w:rFonts w:ascii="Times New Roman" w:hAnsi="Times New Roman" w:cs="Times New Roman"/>
@@ -3515,7 +3481,6 @@
         </w:rPr>
         <w:t>.</w:t>
       </w:r>
-      <w:proofErr w:type="gramEnd"/>
       <w:r>
         <w:rPr>
           <w:rFonts w:ascii="Times New Roman" w:hAnsi="Times New Roman" w:cs="Times New Roman" w:hint="eastAsia"/>
@@ -4235,7 +4200,6 @@
         </w:rPr>
         <w:tab/>
       </w:r>
-      <w:proofErr w:type="gramStart"/>
       <w:r>
         <w:rPr>
           <w:rFonts w:ascii="Times New Roman" w:hAnsi="Times New Roman" w:cs="Times New Roman"/>
@@ -4263,19 +4227,7 @@
           <w:sz w:val="20"/>
           <w:szCs w:val="20"/>
         </w:rPr>
-        <w:t>Beijing</w:t>
-      </w:r>
-      <w:proofErr w:type="gramEnd"/>
-      <w:r>
-        <w:rPr>
-          <w:rFonts w:ascii="Times New Roman" w:hAnsi="Times New Roman" w:cs="Times New Roman"/>
-          <w:b/>
-          <w:bCs/>
-          <w:color w:val="000000"/>
-          <w:sz w:val="20"/>
-          <w:szCs w:val="20"/>
-        </w:rPr>
-        <w:t>, C</w:t>
+        <w:t>Beijing, C</w:t>
       </w:r>
       <w:r>
         <w:rPr>
@@ -4740,27 +4692,7 @@
           <w:sz w:val="20"/>
           <w:szCs w:val="20"/>
         </w:rPr>
-        <w:t xml:space="preserve">, Koray </w:t>
-      </w:r>
-      <w:proofErr w:type="spellStart"/>
-      <w:r>
-        <w:rPr>
-          <w:rFonts w:ascii="Times New Roman" w:hAnsi="Times New Roman" w:cs="Times New Roman"/>
-          <w:color w:val="000000"/>
-          <w:sz w:val="20"/>
-          <w:szCs w:val="20"/>
-        </w:rPr>
-        <w:t>Kavaklı</w:t>
-      </w:r>
-      <w:proofErr w:type="spellEnd"/>
-      <w:r>
-        <w:rPr>
-          <w:rFonts w:ascii="Times New Roman" w:hAnsi="Times New Roman" w:cs="Times New Roman"/>
-          <w:color w:val="000000"/>
-          <w:sz w:val="20"/>
-          <w:szCs w:val="20"/>
-        </w:rPr>
-        <w:t>, Hakan Urey, Qi Sun, and Kaan Akşit</w:t>
+        <w:t>, Koray Kavaklı, Hakan Urey, Qi Sun, and Kaan Akşit</w:t>
       </w:r>
       <w:r>
         <w:rPr>
@@ -4791,31 +4723,7 @@
           <w:sz w:val="20"/>
           <w:szCs w:val="20"/>
         </w:rPr>
-        <w:t>“</w:t>
-      </w:r>
-      <w:proofErr w:type="spellStart"/>
-      <w:r>
-        <w:rPr>
-          <w:rFonts w:ascii="Times New Roman" w:hAnsi="Times New Roman" w:cs="Times New Roman"/>
-          <w:i/>
-          <w:iCs/>
-          <w:color w:val="000000"/>
-          <w:sz w:val="20"/>
-          <w:szCs w:val="20"/>
-        </w:rPr>
-        <w:t>AutoColor</w:t>
-      </w:r>
-      <w:proofErr w:type="spellEnd"/>
-      <w:r>
-        <w:rPr>
-          <w:rFonts w:ascii="Times New Roman" w:hAnsi="Times New Roman" w:cs="Times New Roman"/>
-          <w:i/>
-          <w:iCs/>
-          <w:color w:val="000000"/>
-          <w:sz w:val="20"/>
-          <w:szCs w:val="20"/>
-        </w:rPr>
-        <w:t>: Learned Light Power Control for Multi-Color Holograms”</w:t>
+        <w:t>“AutoColor: Learned Light Power Control for Multi-Color Holograms”</w:t>
       </w:r>
       <w:r>
         <w:rPr>
@@ -5094,25 +5002,14 @@
           <w:szCs w:val="20"/>
         </w:rPr>
       </w:pPr>
-      <w:proofErr w:type="spellStart"/>
-      <w:r>
-        <w:rPr>
-          <w:rFonts w:ascii="Times New Roman" w:hAnsi="Times New Roman" w:cs="Times New Roman"/>
-          <w:color w:val="000000"/>
-          <w:sz w:val="20"/>
-          <w:szCs w:val="20"/>
-        </w:rPr>
-        <w:t>Zicong</w:t>
-      </w:r>
-      <w:proofErr w:type="spellEnd"/>
-      <w:r>
-        <w:rPr>
-          <w:rFonts w:ascii="Times New Roman" w:hAnsi="Times New Roman" w:cs="Times New Roman"/>
-          <w:color w:val="000000"/>
-          <w:sz w:val="20"/>
-          <w:szCs w:val="20"/>
-        </w:rPr>
-        <w:t xml:space="preserve"> Peng, </w:t>
+      <w:r>
+        <w:rPr>
+          <w:rFonts w:ascii="Times New Roman" w:hAnsi="Times New Roman" w:cs="Times New Roman"/>
+          <w:color w:val="000000"/>
+          <w:sz w:val="20"/>
+          <w:szCs w:val="20"/>
+        </w:rPr>
+        <w:t xml:space="preserve">Zicong Peng, </w:t>
       </w:r>
       <w:r>
         <w:rPr>

</xml_diff>